<commit_message>
add details in STD, modify all the docs typesetting
</commit_message>
<xml_diff>
--- a/doc/SDD-软件设计说明-107.docx
+++ b/doc/SDD-软件设计说明-107.docx
@@ -42,24 +42,6 @@
       <w:pPr>
         <w:jc w:val="center"/>
         <w:rPr>
-          <w:rFonts w:eastAsia="黑体"/>
-          <w:sz w:val="32"/>
-        </w:rPr>
-      </w:pPr>
-    </w:p>
-    <w:p>
-      <w:pPr>
-        <w:jc w:val="center"/>
-        <w:rPr>
-          <w:rFonts w:eastAsia="黑体"/>
-          <w:sz w:val="32"/>
-        </w:rPr>
-      </w:pPr>
-    </w:p>
-    <w:p>
-      <w:pPr>
-        <w:jc w:val="center"/>
-        <w:rPr>
           <w:rFonts w:ascii="黑体" w:eastAsia="黑体" w:hAnsi="黑体"/>
           <w:b/>
           <w:sz w:val="52"/>
@@ -77,17 +59,6 @@
         <w:t>餐厅领位机器人</w:t>
       </w:r>
     </w:p>
-    <w:p>
-      <w:pPr>
-        <w:jc w:val="center"/>
-        <w:rPr>
-          <w:rFonts w:ascii="黑体" w:eastAsia="黑体" w:hAnsi="黑体"/>
-          <w:b/>
-          <w:sz w:val="52"/>
-          <w:szCs w:val="52"/>
-        </w:rPr>
-      </w:pPr>
-    </w:p>
     <w:bookmarkEnd w:id="0"/>
     <w:p>
       <w:pPr>
@@ -158,6 +129,15 @@
       </w:r>
       <w:r>
         <w:rPr>
+          <w:rFonts w:eastAsia="黑体"/>
+          <w:b/>
+          <w:sz w:val="48"/>
+          <w:szCs w:val="48"/>
+        </w:rPr>
+        <w:t xml:space="preserve"> </w:t>
+      </w:r>
+      <w:r>
+        <w:rPr>
           <w:rFonts w:eastAsia="黑体" w:hint="eastAsia"/>
           <w:b/>
           <w:sz w:val="48"/>
@@ -172,9 +152,11 @@
         <w:rPr>
           <w:rFonts w:eastAsia="黑体"/>
           <w:b/>
-          <w:sz w:val="32"/>
-        </w:rPr>
-      </w:pPr>
+          <w:sz w:val="48"/>
+          <w:szCs w:val="48"/>
+        </w:rPr>
+      </w:pPr>
+      <w:proofErr w:type="gramStart"/>
       <w:r>
         <w:rPr>
           <w:rFonts w:eastAsia="黑体" w:hint="eastAsia"/>
@@ -182,8 +164,9 @@
           <w:sz w:val="48"/>
           <w:szCs w:val="48"/>
         </w:rPr>
-        <w:t>V1.</w:t>
-      </w:r>
+        <w:t>冲鸭</w:t>
+      </w:r>
+      <w:proofErr w:type="gramEnd"/>
       <w:r>
         <w:rPr>
           <w:rFonts w:eastAsia="黑体" w:hint="eastAsia"/>
@@ -191,7 +174,46 @@
           <w:sz w:val="48"/>
           <w:szCs w:val="48"/>
         </w:rPr>
-        <w:t>3</w:t>
+        <w:t>robot</w:t>
+      </w:r>
+    </w:p>
+    <w:p>
+      <w:pPr>
+        <w:jc w:val="center"/>
+        <w:rPr>
+          <w:rFonts w:eastAsia="黑体"/>
+          <w:b/>
+          <w:sz w:val="48"/>
+          <w:szCs w:val="48"/>
+        </w:rPr>
+      </w:pPr>
+    </w:p>
+    <w:p>
+      <w:pPr>
+        <w:jc w:val="center"/>
+        <w:rPr>
+          <w:rFonts w:eastAsia="黑体"/>
+          <w:b/>
+          <w:sz w:val="32"/>
+        </w:rPr>
+      </w:pPr>
+      <w:r>
+        <w:rPr>
+          <w:rFonts w:eastAsia="黑体" w:hint="eastAsia"/>
+          <w:b/>
+          <w:sz w:val="48"/>
+          <w:szCs w:val="48"/>
+        </w:rPr>
+        <w:t>V1.</w:t>
+      </w:r>
+      <w:r>
+        <w:rPr>
+          <w:rFonts w:eastAsia="黑体" w:hint="eastAsia"/>
+          <w:b/>
+          <w:sz w:val="48"/>
+          <w:szCs w:val="48"/>
+        </w:rPr>
+        <w:t>4</w:t>
       </w:r>
     </w:p>
     <w:p>
@@ -277,7 +299,6 @@
                 <w:szCs w:val="21"/>
               </w:rPr>
             </w:pPr>
-            <w:proofErr w:type="gramStart"/>
             <w:r>
               <w:rPr>
                 <w:rFonts w:eastAsia="楷体_GB2312" w:hint="eastAsia"/>
@@ -285,7 +306,6 @@
               </w:rPr>
               <w:t>冲鸭</w:t>
             </w:r>
-            <w:proofErr w:type="gramEnd"/>
             <w:r>
               <w:rPr>
                 <w:rFonts w:eastAsia="楷体_GB2312" w:hint="eastAsia"/>
@@ -516,14 +536,12 @@
             <w:shd w:val="clear" w:color="auto" w:fill="auto"/>
           </w:tcPr>
           <w:p>
-            <w:proofErr w:type="gramStart"/>
             <w:r>
               <w:rPr>
                 <w:rFonts w:hint="eastAsia"/>
               </w:rPr>
               <w:t>杨嘉成</w:t>
             </w:r>
-            <w:proofErr w:type="gramEnd"/>
           </w:p>
         </w:tc>
         <w:tc>
@@ -642,14 +660,12 @@
             <w:shd w:val="clear" w:color="auto" w:fill="auto"/>
           </w:tcPr>
           <w:p>
-            <w:proofErr w:type="gramStart"/>
             <w:r>
               <w:rPr>
                 <w:rFonts w:hint="eastAsia"/>
               </w:rPr>
               <w:t>兰岸</w:t>
             </w:r>
-            <w:proofErr w:type="gramEnd"/>
           </w:p>
         </w:tc>
         <w:tc>
@@ -747,9 +763,9 @@
       <w:tblGrid>
         <w:gridCol w:w="794"/>
         <w:gridCol w:w="1260"/>
-        <w:gridCol w:w="2160"/>
-        <w:gridCol w:w="2611"/>
-        <w:gridCol w:w="1529"/>
+        <w:gridCol w:w="1769"/>
+        <w:gridCol w:w="2551"/>
+        <w:gridCol w:w="1980"/>
       </w:tblGrid>
       <w:tr>
         <w:trPr>
@@ -801,7 +817,7 @@
         </w:tc>
         <w:tc>
           <w:tcPr>
-            <w:tcW w:w="2160" w:type="dxa"/>
+            <w:tcW w:w="1769" w:type="dxa"/>
             <w:shd w:val="clear" w:color="auto" w:fill="auto"/>
           </w:tcPr>
           <w:p>
@@ -823,7 +839,7 @@
         </w:tc>
         <w:tc>
           <w:tcPr>
-            <w:tcW w:w="2611" w:type="dxa"/>
+            <w:tcW w:w="2551" w:type="dxa"/>
             <w:shd w:val="clear" w:color="auto" w:fill="auto"/>
           </w:tcPr>
           <w:p>
@@ -845,7 +861,7 @@
         </w:tc>
         <w:tc>
           <w:tcPr>
-            <w:tcW w:w="1529" w:type="dxa"/>
+            <w:tcW w:w="1980" w:type="dxa"/>
             <w:shd w:val="clear" w:color="auto" w:fill="auto"/>
           </w:tcPr>
           <w:p>
@@ -906,7 +922,7 @@
         </w:tc>
         <w:tc>
           <w:tcPr>
-            <w:tcW w:w="2160" w:type="dxa"/>
+            <w:tcW w:w="1769" w:type="dxa"/>
             <w:shd w:val="clear" w:color="auto" w:fill="auto"/>
           </w:tcPr>
           <w:p>
@@ -920,29 +936,21 @@
         </w:tc>
         <w:tc>
           <w:tcPr>
-            <w:tcW w:w="2611" w:type="dxa"/>
-            <w:shd w:val="clear" w:color="auto" w:fill="auto"/>
-          </w:tcPr>
-          <w:p>
-            <w:proofErr w:type="gramStart"/>
-            <w:r>
-              <w:rPr>
-                <w:rFonts w:hint="eastAsia"/>
-              </w:rPr>
-              <w:t>杨嘉成</w:t>
-            </w:r>
-            <w:proofErr w:type="gramEnd"/>
-            <w:r>
-              <w:rPr>
-                <w:rFonts w:hint="eastAsia"/>
-              </w:rPr>
-              <w:t>、李宗淦、兰岸</w:t>
-            </w:r>
-          </w:p>
-        </w:tc>
-        <w:tc>
-          <w:tcPr>
-            <w:tcW w:w="1529" w:type="dxa"/>
+            <w:tcW w:w="2551" w:type="dxa"/>
+            <w:shd w:val="clear" w:color="auto" w:fill="auto"/>
+          </w:tcPr>
+          <w:p>
+            <w:r>
+              <w:rPr>
+                <w:rFonts w:hint="eastAsia"/>
+              </w:rPr>
+              <w:t>杨嘉成、李宗淦、兰岸</w:t>
+            </w:r>
+          </w:p>
+        </w:tc>
+        <w:tc>
+          <w:tcPr>
+            <w:tcW w:w="1980" w:type="dxa"/>
             <w:shd w:val="clear" w:color="auto" w:fill="auto"/>
           </w:tcPr>
           <w:p>
@@ -1004,7 +1012,7 @@
         </w:tc>
         <w:tc>
           <w:tcPr>
-            <w:tcW w:w="2160" w:type="dxa"/>
+            <w:tcW w:w="1769" w:type="dxa"/>
             <w:shd w:val="clear" w:color="auto" w:fill="auto"/>
           </w:tcPr>
           <w:p>
@@ -1018,7 +1026,7 @@
         </w:tc>
         <w:tc>
           <w:tcPr>
-            <w:tcW w:w="2611" w:type="dxa"/>
+            <w:tcW w:w="2551" w:type="dxa"/>
             <w:shd w:val="clear" w:color="auto" w:fill="auto"/>
           </w:tcPr>
           <w:p>
@@ -1032,7 +1040,7 @@
         </w:tc>
         <w:tc>
           <w:tcPr>
-            <w:tcW w:w="1529" w:type="dxa"/>
+            <w:tcW w:w="1980" w:type="dxa"/>
             <w:shd w:val="clear" w:color="auto" w:fill="auto"/>
           </w:tcPr>
           <w:p>
@@ -1082,23 +1090,21 @@
         </w:tc>
         <w:tc>
           <w:tcPr>
-            <w:tcW w:w="2160" w:type="dxa"/>
-            <w:shd w:val="clear" w:color="auto" w:fill="auto"/>
-          </w:tcPr>
-          <w:p>
-            <w:proofErr w:type="gramStart"/>
+            <w:tcW w:w="1769" w:type="dxa"/>
+            <w:shd w:val="clear" w:color="auto" w:fill="auto"/>
+          </w:tcPr>
+          <w:p>
             <w:r>
               <w:rPr>
                 <w:rFonts w:hint="eastAsia"/>
               </w:rPr>
               <w:t>杨嘉成</w:t>
             </w:r>
-            <w:proofErr w:type="gramEnd"/>
-          </w:p>
-        </w:tc>
-        <w:tc>
-          <w:tcPr>
-            <w:tcW w:w="2611" w:type="dxa"/>
+          </w:p>
+        </w:tc>
+        <w:tc>
+          <w:tcPr>
+            <w:tcW w:w="2551" w:type="dxa"/>
             <w:shd w:val="clear" w:color="auto" w:fill="auto"/>
           </w:tcPr>
           <w:p>
@@ -1112,7 +1118,7 @@
         </w:tc>
         <w:tc>
           <w:tcPr>
-            <w:tcW w:w="1529" w:type="dxa"/>
+            <w:tcW w:w="1980" w:type="dxa"/>
             <w:shd w:val="clear" w:color="auto" w:fill="auto"/>
           </w:tcPr>
           <w:p>
@@ -1162,7 +1168,7 @@
         </w:tc>
         <w:tc>
           <w:tcPr>
-            <w:tcW w:w="2160" w:type="dxa"/>
+            <w:tcW w:w="1769" w:type="dxa"/>
             <w:shd w:val="clear" w:color="auto" w:fill="auto"/>
           </w:tcPr>
           <w:p>
@@ -1182,29 +1188,21 @@
         </w:tc>
         <w:tc>
           <w:tcPr>
-            <w:tcW w:w="2611" w:type="dxa"/>
-            <w:shd w:val="clear" w:color="auto" w:fill="auto"/>
-          </w:tcPr>
-          <w:p>
-            <w:proofErr w:type="gramStart"/>
-            <w:r>
-              <w:rPr>
-                <w:rFonts w:hint="eastAsia"/>
-              </w:rPr>
-              <w:t>杨嘉成</w:t>
-            </w:r>
-            <w:proofErr w:type="gramEnd"/>
-            <w:r>
-              <w:rPr>
-                <w:rFonts w:hint="eastAsia"/>
-              </w:rPr>
-              <w:t>、兰岸</w:t>
-            </w:r>
-          </w:p>
-        </w:tc>
-        <w:tc>
-          <w:tcPr>
-            <w:tcW w:w="1529" w:type="dxa"/>
+            <w:tcW w:w="2551" w:type="dxa"/>
+            <w:shd w:val="clear" w:color="auto" w:fill="auto"/>
+          </w:tcPr>
+          <w:p>
+            <w:r>
+              <w:rPr>
+                <w:rFonts w:hint="eastAsia"/>
+              </w:rPr>
+              <w:t>杨嘉成、兰岸</w:t>
+            </w:r>
+          </w:p>
+        </w:tc>
+        <w:tc>
+          <w:tcPr>
+            <w:tcW w:w="1980" w:type="dxa"/>
             <w:shd w:val="clear" w:color="auto" w:fill="auto"/>
           </w:tcPr>
           <w:p>
@@ -1226,35 +1224,106 @@
             <w:tcW w:w="794" w:type="dxa"/>
             <w:shd w:val="clear" w:color="auto" w:fill="auto"/>
           </w:tcPr>
-          <w:p/>
+          <w:p>
+            <w:r>
+              <w:rPr>
+                <w:rFonts w:hint="eastAsia"/>
+              </w:rPr>
+              <w:t>v</w:t>
+            </w:r>
+            <w:r>
+              <w:t>1.4</w:t>
+            </w:r>
+          </w:p>
         </w:tc>
         <w:tc>
           <w:tcPr>
             <w:tcW w:w="1260" w:type="dxa"/>
             <w:shd w:val="clear" w:color="auto" w:fill="auto"/>
           </w:tcPr>
-          <w:p/>
-        </w:tc>
-        <w:tc>
-          <w:tcPr>
-            <w:tcW w:w="2160" w:type="dxa"/>
-            <w:shd w:val="clear" w:color="auto" w:fill="auto"/>
-          </w:tcPr>
-          <w:p/>
-        </w:tc>
-        <w:tc>
-          <w:tcPr>
-            <w:tcW w:w="2611" w:type="dxa"/>
-            <w:shd w:val="clear" w:color="auto" w:fill="auto"/>
-          </w:tcPr>
-          <w:p/>
-        </w:tc>
-        <w:tc>
-          <w:tcPr>
-            <w:tcW w:w="1529" w:type="dxa"/>
-            <w:shd w:val="clear" w:color="auto" w:fill="auto"/>
-          </w:tcPr>
-          <w:p/>
+          <w:p>
+            <w:r>
+              <w:rPr>
+                <w:rFonts w:hint="eastAsia"/>
+              </w:rPr>
+              <w:t>2</w:t>
+            </w:r>
+            <w:r>
+              <w:t>020/6/7</w:t>
+            </w:r>
+          </w:p>
+        </w:tc>
+        <w:tc>
+          <w:tcPr>
+            <w:tcW w:w="1769" w:type="dxa"/>
+            <w:shd w:val="clear" w:color="auto" w:fill="auto"/>
+          </w:tcPr>
+          <w:p>
+            <w:r>
+              <w:rPr>
+                <w:rFonts w:hint="eastAsia"/>
+              </w:rPr>
+              <w:t>杨嘉成</w:t>
+            </w:r>
+          </w:p>
+        </w:tc>
+        <w:tc>
+          <w:tcPr>
+            <w:tcW w:w="2551" w:type="dxa"/>
+            <w:shd w:val="clear" w:color="auto" w:fill="auto"/>
+          </w:tcPr>
+          <w:p>
+            <w:r>
+              <w:rPr>
+                <w:rFonts w:hint="eastAsia"/>
+              </w:rPr>
+              <w:t>刘萱</w:t>
+            </w:r>
+            <w:r>
+              <w:rPr>
+                <w:rFonts w:hint="eastAsia"/>
+              </w:rPr>
+              <w:t>,</w:t>
+            </w:r>
+            <w:r>
+              <w:t xml:space="preserve"> </w:t>
+            </w:r>
+            <w:r>
+              <w:rPr>
+                <w:rFonts w:hint="eastAsia"/>
+              </w:rPr>
+              <w:t>李宗淦</w:t>
+            </w:r>
+            <w:r>
+              <w:rPr>
+                <w:rFonts w:hint="eastAsia"/>
+              </w:rPr>
+              <w:t>,</w:t>
+            </w:r>
+            <w:r>
+              <w:t xml:space="preserve"> </w:t>
+            </w:r>
+            <w:r>
+              <w:rPr>
+                <w:rFonts w:hint="eastAsia"/>
+              </w:rPr>
+              <w:t>兰岸</w:t>
+            </w:r>
+          </w:p>
+        </w:tc>
+        <w:tc>
+          <w:tcPr>
+            <w:tcW w:w="1980" w:type="dxa"/>
+            <w:shd w:val="clear" w:color="auto" w:fill="auto"/>
+          </w:tcPr>
+          <w:p>
+            <w:r>
+              <w:rPr>
+                <w:rFonts w:hint="eastAsia"/>
+              </w:rPr>
+              <w:t>文档最终修改</w:t>
+            </w:r>
+          </w:p>
         </w:tc>
       </w:tr>
       <w:tr>
@@ -1277,21 +1346,21 @@
         </w:tc>
         <w:tc>
           <w:tcPr>
-            <w:tcW w:w="2160" w:type="dxa"/>
+            <w:tcW w:w="1769" w:type="dxa"/>
             <w:shd w:val="clear" w:color="auto" w:fill="auto"/>
           </w:tcPr>
           <w:p/>
         </w:tc>
         <w:tc>
           <w:tcPr>
-            <w:tcW w:w="2611" w:type="dxa"/>
+            <w:tcW w:w="2551" w:type="dxa"/>
             <w:shd w:val="clear" w:color="auto" w:fill="auto"/>
           </w:tcPr>
           <w:p/>
         </w:tc>
         <w:tc>
           <w:tcPr>
-            <w:tcW w:w="1529" w:type="dxa"/>
+            <w:tcW w:w="1980" w:type="dxa"/>
             <w:shd w:val="clear" w:color="auto" w:fill="auto"/>
           </w:tcPr>
           <w:p/>
@@ -1447,9 +1516,6 @@
         </w:numPr>
         <w:suppressAutoHyphens/>
         <w:spacing w:before="156"/>
-        <w:rPr>
-          <w:rFonts w:hint="eastAsia"/>
-        </w:rPr>
       </w:pPr>
       <w:bookmarkStart w:id="5" w:name="_Hlk42461845"/>
       <w:r>
@@ -3670,7 +3736,6 @@
         <w:rPr>
           <w:rFonts w:hint="eastAsia"/>
         </w:rPr>
-        <w:lastRenderedPageBreak/>
         <w:t>状态图</w:t>
       </w:r>
       <w:bookmarkEnd w:id="13"/>
@@ -3890,19 +3955,11 @@
             <w:pPr>
               <w:jc w:val="center"/>
             </w:pPr>
-            <w:proofErr w:type="gramStart"/>
-            <w:r>
-              <w:rPr>
-                <w:rFonts w:hint="eastAsia"/>
-              </w:rPr>
-              <w:t>Int(</w:t>
-            </w:r>
-            <w:proofErr w:type="gramEnd"/>
-            <w:r>
-              <w:rPr>
-                <w:rFonts w:hint="eastAsia"/>
-              </w:rPr>
-              <w:t>16) KEY</w:t>
+            <w:r>
+              <w:rPr>
+                <w:rFonts w:hint="eastAsia"/>
+              </w:rPr>
+              <w:t>Int(16) KEY</w:t>
             </w:r>
           </w:p>
         </w:tc>
@@ -3950,13 +4007,8 @@
             <w:pPr>
               <w:jc w:val="center"/>
             </w:pPr>
-            <w:proofErr w:type="gramStart"/>
-            <w:r>
-              <w:t>Char(</w:t>
-            </w:r>
-            <w:proofErr w:type="gramEnd"/>
-            <w:r>
-              <w:t>32)</w:t>
+            <w:r>
+              <w:t>Char(32)</w:t>
             </w:r>
           </w:p>
         </w:tc>
@@ -4004,11 +4056,9 @@
             <w:pPr>
               <w:jc w:val="center"/>
             </w:pPr>
-            <w:proofErr w:type="gramStart"/>
             <w:r>
               <w:t>Char(</w:t>
             </w:r>
-            <w:proofErr w:type="gramEnd"/>
             <w:r>
               <w:rPr>
                 <w:rFonts w:hint="eastAsia"/>
@@ -4064,19 +4114,11 @@
             <w:pPr>
               <w:jc w:val="center"/>
             </w:pPr>
-            <w:proofErr w:type="gramStart"/>
-            <w:r>
-              <w:rPr>
-                <w:rFonts w:hint="eastAsia"/>
-              </w:rPr>
-              <w:t>Int(</w:t>
-            </w:r>
-            <w:proofErr w:type="gramEnd"/>
-            <w:r>
-              <w:rPr>
-                <w:rFonts w:hint="eastAsia"/>
-              </w:rPr>
-              <w:t>16)</w:t>
+            <w:r>
+              <w:rPr>
+                <w:rFonts w:hint="eastAsia"/>
+              </w:rPr>
+              <w:t>Int(16)</w:t>
             </w:r>
           </w:p>
         </w:tc>
@@ -4138,19 +4180,11 @@
             <w:pPr>
               <w:jc w:val="center"/>
             </w:pPr>
-            <w:proofErr w:type="gramStart"/>
-            <w:r>
-              <w:rPr>
-                <w:rFonts w:hint="eastAsia"/>
-              </w:rPr>
-              <w:t>Int(</w:t>
-            </w:r>
-            <w:proofErr w:type="gramEnd"/>
-            <w:r>
-              <w:rPr>
-                <w:rFonts w:hint="eastAsia"/>
-              </w:rPr>
-              <w:t>16) KEY</w:t>
+            <w:r>
+              <w:rPr>
+                <w:rFonts w:hint="eastAsia"/>
+              </w:rPr>
+              <w:t>Int(16) KEY</w:t>
             </w:r>
           </w:p>
         </w:tc>
@@ -4198,19 +4232,11 @@
             <w:pPr>
               <w:jc w:val="center"/>
             </w:pPr>
-            <w:proofErr w:type="gramStart"/>
-            <w:r>
-              <w:rPr>
-                <w:rFonts w:hint="eastAsia"/>
-              </w:rPr>
-              <w:t>Int(</w:t>
-            </w:r>
-            <w:proofErr w:type="gramEnd"/>
-            <w:r>
-              <w:rPr>
-                <w:rFonts w:hint="eastAsia"/>
-              </w:rPr>
-              <w:t>16)</w:t>
+            <w:r>
+              <w:rPr>
+                <w:rFonts w:hint="eastAsia"/>
+              </w:rPr>
+              <w:t>Int(16)</w:t>
             </w:r>
           </w:p>
         </w:tc>
@@ -4264,19 +4290,11 @@
             <w:pPr>
               <w:jc w:val="center"/>
             </w:pPr>
-            <w:proofErr w:type="gramStart"/>
-            <w:r>
-              <w:rPr>
-                <w:rFonts w:hint="eastAsia"/>
-              </w:rPr>
-              <w:t>Int(</w:t>
-            </w:r>
-            <w:proofErr w:type="gramEnd"/>
-            <w:r>
-              <w:rPr>
-                <w:rFonts w:hint="eastAsia"/>
-              </w:rPr>
-              <w:t>16)</w:t>
+            <w:r>
+              <w:rPr>
+                <w:rFonts w:hint="eastAsia"/>
+              </w:rPr>
+              <w:t>Int(16)</w:t>
             </w:r>
           </w:p>
         </w:tc>
@@ -4330,19 +4348,11 @@
             <w:pPr>
               <w:jc w:val="center"/>
             </w:pPr>
-            <w:proofErr w:type="gramStart"/>
-            <w:r>
-              <w:rPr>
-                <w:rFonts w:hint="eastAsia"/>
-              </w:rPr>
-              <w:t>Int(</w:t>
-            </w:r>
-            <w:proofErr w:type="gramEnd"/>
-            <w:r>
-              <w:rPr>
-                <w:rFonts w:hint="eastAsia"/>
-              </w:rPr>
-              <w:t>16)</w:t>
+            <w:r>
+              <w:rPr>
+                <w:rFonts w:hint="eastAsia"/>
+              </w:rPr>
+              <w:t>Int(16)</w:t>
             </w:r>
           </w:p>
         </w:tc>
@@ -4396,19 +4406,11 @@
             <w:pPr>
               <w:jc w:val="center"/>
             </w:pPr>
-            <w:proofErr w:type="gramStart"/>
-            <w:r>
-              <w:rPr>
-                <w:rFonts w:hint="eastAsia"/>
-              </w:rPr>
-              <w:t>Int(</w:t>
-            </w:r>
-            <w:proofErr w:type="gramEnd"/>
-            <w:r>
-              <w:rPr>
-                <w:rFonts w:hint="eastAsia"/>
-              </w:rPr>
-              <w:t>16)</w:t>
+            <w:r>
+              <w:rPr>
+                <w:rFonts w:hint="eastAsia"/>
+              </w:rPr>
+              <w:t>Int(16)</w:t>
             </w:r>
           </w:p>
         </w:tc>
@@ -4462,19 +4464,11 @@
             <w:pPr>
               <w:jc w:val="center"/>
             </w:pPr>
-            <w:proofErr w:type="gramStart"/>
-            <w:r>
-              <w:rPr>
-                <w:rFonts w:hint="eastAsia"/>
-              </w:rPr>
-              <w:t>Int(</w:t>
-            </w:r>
-            <w:proofErr w:type="gramEnd"/>
-            <w:r>
-              <w:rPr>
-                <w:rFonts w:hint="eastAsia"/>
-              </w:rPr>
-              <w:t>16)</w:t>
+            <w:r>
+              <w:rPr>
+                <w:rFonts w:hint="eastAsia"/>
+              </w:rPr>
+              <w:t>Int(16)</w:t>
             </w:r>
           </w:p>
         </w:tc>
@@ -4522,19 +4516,11 @@
             <w:pPr>
               <w:jc w:val="center"/>
             </w:pPr>
-            <w:proofErr w:type="gramStart"/>
-            <w:r>
-              <w:rPr>
-                <w:rFonts w:hint="eastAsia"/>
-              </w:rPr>
-              <w:t>Int(</w:t>
-            </w:r>
-            <w:proofErr w:type="gramEnd"/>
-            <w:r>
-              <w:rPr>
-                <w:rFonts w:hint="eastAsia"/>
-              </w:rPr>
-              <w:t>16)</w:t>
+            <w:r>
+              <w:rPr>
+                <w:rFonts w:hint="eastAsia"/>
+              </w:rPr>
+              <w:t>Int(16)</w:t>
             </w:r>
           </w:p>
         </w:tc>
@@ -4582,19 +4568,11 @@
             <w:pPr>
               <w:jc w:val="center"/>
             </w:pPr>
-            <w:proofErr w:type="gramStart"/>
-            <w:r>
-              <w:rPr>
-                <w:rFonts w:hint="eastAsia"/>
-              </w:rPr>
-              <w:t>Int(</w:t>
-            </w:r>
-            <w:proofErr w:type="gramEnd"/>
-            <w:r>
-              <w:rPr>
-                <w:rFonts w:hint="eastAsia"/>
-              </w:rPr>
-              <w:t>16)</w:t>
+            <w:r>
+              <w:rPr>
+                <w:rFonts w:hint="eastAsia"/>
+              </w:rPr>
+              <w:t>Int(16)</w:t>
             </w:r>
           </w:p>
         </w:tc>
@@ -4656,19 +4634,11 @@
             <w:pPr>
               <w:jc w:val="center"/>
             </w:pPr>
-            <w:proofErr w:type="gramStart"/>
-            <w:r>
-              <w:rPr>
-                <w:rFonts w:hint="eastAsia"/>
-              </w:rPr>
-              <w:t>Int(</w:t>
-            </w:r>
-            <w:proofErr w:type="gramEnd"/>
-            <w:r>
-              <w:rPr>
-                <w:rFonts w:hint="eastAsia"/>
-              </w:rPr>
-              <w:t>16) KEY</w:t>
+            <w:r>
+              <w:rPr>
+                <w:rFonts w:hint="eastAsia"/>
+              </w:rPr>
+              <w:t>Int(16) KEY</w:t>
             </w:r>
           </w:p>
         </w:tc>
@@ -4716,19 +4686,11 @@
             <w:pPr>
               <w:jc w:val="center"/>
             </w:pPr>
-            <w:proofErr w:type="gramStart"/>
-            <w:r>
-              <w:rPr>
-                <w:rFonts w:hint="eastAsia"/>
-              </w:rPr>
-              <w:t>Char(</w:t>
-            </w:r>
-            <w:proofErr w:type="gramEnd"/>
-            <w:r>
-              <w:rPr>
-                <w:rFonts w:hint="eastAsia"/>
-              </w:rPr>
-              <w:t>32)</w:t>
+            <w:r>
+              <w:rPr>
+                <w:rFonts w:hint="eastAsia"/>
+              </w:rPr>
+              <w:t>Char(32)</w:t>
             </w:r>
           </w:p>
         </w:tc>
@@ -4776,19 +4738,11 @@
             <w:pPr>
               <w:jc w:val="center"/>
             </w:pPr>
-            <w:proofErr w:type="gramStart"/>
-            <w:r>
-              <w:rPr>
-                <w:rFonts w:hint="eastAsia"/>
-              </w:rPr>
-              <w:t>Char(</w:t>
-            </w:r>
-            <w:proofErr w:type="gramEnd"/>
-            <w:r>
-              <w:rPr>
-                <w:rFonts w:hint="eastAsia"/>
-              </w:rPr>
-              <w:t>64)</w:t>
+            <w:r>
+              <w:rPr>
+                <w:rFonts w:hint="eastAsia"/>
+              </w:rPr>
+              <w:t>Char(64)</w:t>
             </w:r>
           </w:p>
         </w:tc>
@@ -4844,19 +4798,11 @@
             <w:pPr>
               <w:jc w:val="center"/>
             </w:pPr>
-            <w:proofErr w:type="gramStart"/>
-            <w:r>
-              <w:rPr>
-                <w:rFonts w:hint="eastAsia"/>
-              </w:rPr>
-              <w:t>Int(</w:t>
-            </w:r>
-            <w:proofErr w:type="gramEnd"/>
-            <w:r>
-              <w:rPr>
-                <w:rFonts w:hint="eastAsia"/>
-              </w:rPr>
-              <w:t>16) KEY</w:t>
+            <w:r>
+              <w:rPr>
+                <w:rFonts w:hint="eastAsia"/>
+              </w:rPr>
+              <w:t>Int(16) KEY</w:t>
             </w:r>
           </w:p>
         </w:tc>
@@ -4904,19 +4850,11 @@
             <w:pPr>
               <w:jc w:val="center"/>
             </w:pPr>
-            <w:proofErr w:type="gramStart"/>
-            <w:r>
-              <w:rPr>
-                <w:rFonts w:hint="eastAsia"/>
-              </w:rPr>
-              <w:t>Int(</w:t>
-            </w:r>
-            <w:proofErr w:type="gramEnd"/>
-            <w:r>
-              <w:rPr>
-                <w:rFonts w:hint="eastAsia"/>
-              </w:rPr>
-              <w:t>16) KEY</w:t>
+            <w:r>
+              <w:rPr>
+                <w:rFonts w:hint="eastAsia"/>
+              </w:rPr>
+              <w:t>Int(16) KEY</w:t>
             </w:r>
           </w:p>
         </w:tc>
@@ -4972,19 +4910,11 @@
             <w:pPr>
               <w:jc w:val="center"/>
             </w:pPr>
-            <w:proofErr w:type="gramStart"/>
-            <w:r>
-              <w:rPr>
-                <w:rFonts w:hint="eastAsia"/>
-              </w:rPr>
-              <w:t>Int(</w:t>
-            </w:r>
-            <w:proofErr w:type="gramEnd"/>
-            <w:r>
-              <w:rPr>
-                <w:rFonts w:hint="eastAsia"/>
-              </w:rPr>
-              <w:t>16) KEY</w:t>
+            <w:r>
+              <w:rPr>
+                <w:rFonts w:hint="eastAsia"/>
+              </w:rPr>
+              <w:t>Int(16) KEY</w:t>
             </w:r>
           </w:p>
         </w:tc>
@@ -5032,19 +4962,11 @@
             <w:pPr>
               <w:jc w:val="center"/>
             </w:pPr>
-            <w:proofErr w:type="gramStart"/>
-            <w:r>
-              <w:rPr>
-                <w:rFonts w:hint="eastAsia"/>
-              </w:rPr>
-              <w:t>Int(</w:t>
-            </w:r>
-            <w:proofErr w:type="gramEnd"/>
-            <w:r>
-              <w:rPr>
-                <w:rFonts w:hint="eastAsia"/>
-              </w:rPr>
-              <w:t>16) KEY</w:t>
+            <w:r>
+              <w:rPr>
+                <w:rFonts w:hint="eastAsia"/>
+              </w:rPr>
+              <w:t>Int(16) KEY</w:t>
             </w:r>
           </w:p>
         </w:tc>
@@ -5106,19 +5028,11 @@
             <w:pPr>
               <w:jc w:val="center"/>
             </w:pPr>
-            <w:proofErr w:type="gramStart"/>
-            <w:r>
-              <w:rPr>
-                <w:rFonts w:hint="eastAsia"/>
-              </w:rPr>
-              <w:t>Int(</w:t>
-            </w:r>
-            <w:proofErr w:type="gramEnd"/>
-            <w:r>
-              <w:rPr>
-                <w:rFonts w:hint="eastAsia"/>
-              </w:rPr>
-              <w:t>16) KEY</w:t>
+            <w:r>
+              <w:rPr>
+                <w:rFonts w:hint="eastAsia"/>
+              </w:rPr>
+              <w:t>Int(16) KEY</w:t>
             </w:r>
           </w:p>
         </w:tc>
@@ -5166,19 +5080,11 @@
             <w:pPr>
               <w:jc w:val="center"/>
             </w:pPr>
-            <w:proofErr w:type="gramStart"/>
-            <w:r>
-              <w:rPr>
-                <w:rFonts w:hint="eastAsia"/>
-              </w:rPr>
-              <w:t>Char(</w:t>
-            </w:r>
-            <w:proofErr w:type="gramEnd"/>
-            <w:r>
-              <w:rPr>
-                <w:rFonts w:hint="eastAsia"/>
-              </w:rPr>
-              <w:t>16)</w:t>
+            <w:r>
+              <w:rPr>
+                <w:rFonts w:hint="eastAsia"/>
+              </w:rPr>
+              <w:t>Char(16)</w:t>
             </w:r>
           </w:p>
         </w:tc>
@@ -5226,19 +5132,11 @@
             <w:pPr>
               <w:jc w:val="center"/>
             </w:pPr>
-            <w:proofErr w:type="gramStart"/>
-            <w:r>
-              <w:rPr>
-                <w:rFonts w:hint="eastAsia"/>
-              </w:rPr>
-              <w:t>Char(</w:t>
-            </w:r>
-            <w:proofErr w:type="gramEnd"/>
-            <w:r>
-              <w:rPr>
-                <w:rFonts w:hint="eastAsia"/>
-              </w:rPr>
-              <w:t>512)</w:t>
+            <w:r>
+              <w:rPr>
+                <w:rFonts w:hint="eastAsia"/>
+              </w:rPr>
+              <w:t>Char(512)</w:t>
             </w:r>
           </w:p>
         </w:tc>
@@ -5351,7 +5249,6 @@
         <w:rPr>
           <w:rFonts w:hint="eastAsia"/>
         </w:rPr>
-        <w:lastRenderedPageBreak/>
         <w:t>体系结构设计</w:t>
       </w:r>
       <w:bookmarkEnd w:id="15"/>
@@ -5687,7 +5584,6 @@
         <w:rPr>
           <w:rFonts w:hint="eastAsia"/>
         </w:rPr>
-        <w:lastRenderedPageBreak/>
         <w:t>硬件体系结构</w:t>
       </w:r>
     </w:p>
@@ -5936,28 +5832,7 @@
         <w:rPr>
           <w:rFonts w:hint="eastAsia"/>
         </w:rPr>
-        <w:t>包，将导航用到的地图、坐标和行为</w:t>
-      </w:r>
-      <w:proofErr w:type="gramStart"/>
-      <w:r>
-        <w:rPr>
-          <w:rFonts w:hint="eastAsia"/>
-        </w:rPr>
-        <w:t>规</w:t>
-      </w:r>
-      <w:r>
-        <w:rPr>
-          <w:rFonts w:hint="eastAsia"/>
-        </w:rPr>
-        <w:lastRenderedPageBreak/>
-        <w:t>划器</w:t>
-      </w:r>
-      <w:proofErr w:type="gramEnd"/>
-      <w:r>
-        <w:rPr>
-          <w:rFonts w:hint="eastAsia"/>
-        </w:rPr>
-        <w:t>连接。</w:t>
+        <w:t>包，将导航用到的地图、坐标和行为规划器连接。</w:t>
       </w:r>
     </w:p>
     <w:p>
@@ -6123,21 +5998,7 @@
         <w:rPr>
           <w:rFonts w:ascii="宋体" w:hAnsi="宋体" w:hint="eastAsia"/>
         </w:rPr>
-        <w:t>用户在选取了具体模式后，控制系统将会显示相应的信息和各</w:t>
-      </w:r>
-      <w:proofErr w:type="gramStart"/>
-      <w:r>
-        <w:rPr>
-          <w:rFonts w:ascii="宋体" w:hAnsi="宋体" w:hint="eastAsia"/>
-        </w:rPr>
-        <w:t>类控制</w:t>
-      </w:r>
-      <w:proofErr w:type="gramEnd"/>
-      <w:r>
-        <w:rPr>
-          <w:rFonts w:ascii="宋体" w:hAnsi="宋体" w:hint="eastAsia"/>
-        </w:rPr>
-        <w:t>组件，大致设计如下：</w:t>
+        <w:t>用户在选取了具体模式后，控制系统将会显示相应的信息和各类控制组件，大致设计如下：</w:t>
       </w:r>
     </w:p>
     <w:p>
@@ -6148,7 +6009,6 @@
         <w:rPr>
           <w:noProof/>
         </w:rPr>
-        <w:lastRenderedPageBreak/>
         <w:drawing>
           <wp:inline distT="0" distB="0" distL="0" distR="0" wp14:anchorId="0C3EC2C6" wp14:editId="5EC2CEB0">
             <wp:extent cx="5379720" cy="3467100"/>
@@ -6359,7 +6219,6 @@
     </w:p>
     <w:p>
       <w:r>
-        <w:lastRenderedPageBreak/>
         <w:tab/>
       </w:r>
       <w:r>
@@ -6439,16 +6298,8 @@
         <w:rPr>
           <w:rFonts w:hint="eastAsia"/>
         </w:rPr>
-        <w:t>模块</w:t>
-      </w:r>
-      <w:proofErr w:type="gramStart"/>
-      <w:r>
-        <w:rPr>
-          <w:rFonts w:hint="eastAsia"/>
-        </w:rPr>
-        <w:t>的主类是</w:t>
-      </w:r>
-      <w:proofErr w:type="gramEnd"/>
+        <w:t>模块的主类是</w:t>
+      </w:r>
       <w:r>
         <w:rPr>
           <w:rFonts w:hint="eastAsia"/>
@@ -6476,7 +6327,6 @@
         <w:rPr>
           <w:noProof/>
         </w:rPr>
-        <w:lastRenderedPageBreak/>
         <w:drawing>
           <wp:inline distT="0" distB="0" distL="0" distR="0" wp14:anchorId="22EBEDCA" wp14:editId="500E1694">
             <wp:extent cx="5257800" cy="4457700"/>
@@ -6614,21 +6464,7 @@
         <w:rPr>
           <w:rFonts w:ascii="宋体" w:hAnsi="宋体" w:hint="eastAsia"/>
         </w:rPr>
-        <w:t>路径，能够使机器人从当前点出发沿路</w:t>
-      </w:r>
-      <w:proofErr w:type="gramStart"/>
-      <w:r>
-        <w:rPr>
-          <w:rFonts w:ascii="宋体" w:hAnsi="宋体" w:hint="eastAsia"/>
-        </w:rPr>
-        <w:t>径</w:t>
-      </w:r>
-      <w:proofErr w:type="gramEnd"/>
-      <w:r>
-        <w:rPr>
-          <w:rFonts w:ascii="宋体" w:hAnsi="宋体" w:hint="eastAsia"/>
-        </w:rPr>
-        <w:t>运动，避开障碍物，到达目标点。</w:t>
+        <w:t>路径，能够使机器人从当前点出发沿路径运动，避开障碍物，到达目标点。</w:t>
       </w:r>
     </w:p>
     <w:p>
@@ -6705,7 +6541,6 @@
           <w:rFonts w:ascii="宋体" w:hAnsi="宋体"/>
         </w:rPr>
       </w:pPr>
-      <w:proofErr w:type="gramStart"/>
       <w:r>
         <w:rPr>
           <w:rFonts w:ascii="宋体" w:hAnsi="宋体" w:hint="eastAsia"/>
@@ -6713,7 +6548,6 @@
         <w:t>主类为</w:t>
       </w:r>
       <w:proofErr w:type="spellStart"/>
-      <w:proofErr w:type="gramEnd"/>
       <w:r>
         <w:rPr>
           <w:rFonts w:ascii="宋体" w:hAnsi="宋体" w:hint="eastAsia"/>
@@ -6837,14 +6671,7 @@
         <w:rPr>
           <w:rFonts w:ascii="宋体" w:hAnsi="宋体" w:hint="eastAsia"/>
         </w:rPr>
-        <w:t>位置、</w:t>
-      </w:r>
-      <w:r>
-        <w:rPr>
-          <w:rFonts w:ascii="宋体" w:hAnsi="宋体" w:hint="eastAsia"/>
-        </w:rPr>
-        <w:lastRenderedPageBreak/>
-        <w:t>地图信息、目标点位置。</w:t>
+        <w:t>位置、地图信息、目标点位置。</w:t>
       </w:r>
       <w:proofErr w:type="spellStart"/>
       <w:r>
@@ -6988,7 +6815,6 @@
         <w:rPr>
           <w:noProof/>
         </w:rPr>
-        <w:lastRenderedPageBreak/>
         <w:drawing>
           <wp:inline distT="0" distB="0" distL="0" distR="0" wp14:anchorId="7CBD5DFE" wp14:editId="07CBC64C">
             <wp:extent cx="4961050" cy="4907705"/>
@@ -7057,14 +6883,12 @@
       <w:pPr>
         <w:pStyle w:val="2"/>
       </w:pPr>
-      <w:proofErr w:type="gramStart"/>
       <w:r>
         <w:rPr>
           <w:rFonts w:hint="eastAsia"/>
         </w:rPr>
         <w:t>建图模块</w:t>
       </w:r>
-      <w:proofErr w:type="gramEnd"/>
     </w:p>
     <w:p>
       <w:pPr>
@@ -7097,20 +6921,7 @@
           <w:rFonts w:ascii="宋体" w:hAnsi="宋体" w:hint="eastAsia"/>
         </w:rPr>
         <w:tab/>
-      </w:r>
-      <w:proofErr w:type="gramStart"/>
-      <w:r>
-        <w:rPr>
-          <w:rFonts w:ascii="宋体" w:hAnsi="宋体" w:hint="eastAsia"/>
-        </w:rPr>
-        <w:t>建图实现</w:t>
-      </w:r>
-      <w:proofErr w:type="gramEnd"/>
-      <w:r>
-        <w:rPr>
-          <w:rFonts w:ascii="宋体" w:hAnsi="宋体" w:hint="eastAsia"/>
-        </w:rPr>
-        <w:t>即时定位与当前场景的地图构建。根据激光雷达的扫描结果，使用</w:t>
+        <w:t>建图实现即时定位与当前场景的地图构建。根据激光雷达的扫描结果，使用</w:t>
       </w:r>
       <w:proofErr w:type="spellStart"/>
       <w:r>
@@ -7212,15 +7023,7 @@
           <w:rFonts w:ascii="宋体" w:hAnsi="宋体" w:hint="eastAsia"/>
           <w:bCs/>
         </w:rPr>
-        <w:t>”。其中PGM为可查看的图片格式。YAML文件描述了地图元数据，并命名了图像文件。图像文件对占用数</w:t>
-      </w:r>
-      <w:r>
-        <w:rPr>
-          <w:rFonts w:ascii="宋体" w:hAnsi="宋体" w:hint="eastAsia"/>
-          <w:bCs/>
-        </w:rPr>
-        <w:lastRenderedPageBreak/>
-        <w:t>据进行编码。YAML文件包含：</w:t>
+        <w:t>”。其中PGM为可查看的图片格式。YAML文件描述了地图元数据，并命名了图像文件。图像文件对占用数据进行编码。YAML文件包含：</w:t>
       </w:r>
     </w:p>
     <w:p>
@@ -7426,23 +7229,13 @@
         </w:rPr>
         <w:t xml:space="preserve"> : </w:t>
       </w:r>
-      <w:proofErr w:type="gramStart"/>
       <w:r>
         <w:rPr>
           <w:rFonts w:ascii="宋体" w:hAnsi="宋体" w:hint="eastAsia"/>
           <w:color w:val="333333"/>
           <w:shd w:val="clear" w:color="auto" w:fill="FFFFFF"/>
         </w:rPr>
-        <w:t>像素值</w:t>
-      </w:r>
-      <w:proofErr w:type="gramEnd"/>
-      <w:r>
-        <w:rPr>
-          <w:rFonts w:ascii="宋体" w:hAnsi="宋体" w:hint="eastAsia"/>
-          <w:color w:val="333333"/>
-          <w:shd w:val="clear" w:color="auto" w:fill="FFFFFF"/>
-        </w:rPr>
-        <w:t>高于此阈值被认为是完全占用。</w:t>
+        <w:t>像素值高于此阈值被认为是完全占用。</w:t>
       </w:r>
     </w:p>
     <w:p>
@@ -7481,23 +7274,13 @@
         </w:rPr>
         <w:t xml:space="preserve"> : </w:t>
       </w:r>
-      <w:proofErr w:type="gramStart"/>
       <w:r>
         <w:rPr>
           <w:rFonts w:ascii="宋体" w:hAnsi="宋体" w:hint="eastAsia"/>
           <w:color w:val="333333"/>
           <w:shd w:val="clear" w:color="auto" w:fill="FFFFFF"/>
         </w:rPr>
-        <w:t>像素值</w:t>
-      </w:r>
-      <w:proofErr w:type="gramEnd"/>
-      <w:r>
-        <w:rPr>
-          <w:rFonts w:ascii="宋体" w:hAnsi="宋体" w:hint="eastAsia"/>
-          <w:color w:val="333333"/>
-          <w:shd w:val="clear" w:color="auto" w:fill="FFFFFF"/>
-        </w:rPr>
-        <w:t>低于此阈值被认为是完全空闲。</w:t>
+        <w:t>像素值低于此阈值被认为是完全空闲。</w:t>
       </w:r>
     </w:p>
     <w:p>
@@ -7583,21 +7366,12 @@
         </w:rPr>
         <w:t xml:space="preserve"> </w:t>
       </w:r>
-      <w:proofErr w:type="gramStart"/>
       <w:r>
         <w:rPr>
           <w:rFonts w:ascii="宋体" w:hAnsi="宋体" w:hint="eastAsia"/>
           <w:bCs/>
         </w:rPr>
-        <w:t>主类是</w:t>
-      </w:r>
-      <w:proofErr w:type="gramEnd"/>
-      <w:r>
-        <w:rPr>
-          <w:rFonts w:ascii="宋体" w:hAnsi="宋体" w:hint="eastAsia"/>
-          <w:bCs/>
-        </w:rPr>
-        <w:t>Slam</w:t>
+        <w:t>主类是Slam</w:t>
       </w:r>
       <w:r>
         <w:rPr>
@@ -7706,19 +7480,8 @@
           <w:kern w:val="0"/>
           <w:lang w:bidi="ar"/>
         </w:rPr>
-        <w:t>SLAM</w:t>
-      </w:r>
-      <w:proofErr w:type="gramStart"/>
-      <w:r>
-        <w:rPr>
-          <w:rFonts w:ascii="宋体" w:hAnsi="宋体"/>
-          <w:color w:val="000000"/>
-          <w:kern w:val="0"/>
-          <w:lang w:bidi="ar"/>
-        </w:rPr>
-        <w:t>程序建图</w:t>
-      </w:r>
-      <w:proofErr w:type="gramEnd"/>
+        <w:t>SLAM程序建图</w:t>
+      </w:r>
       <w:r>
         <w:rPr>
           <w:rFonts w:ascii="宋体" w:hAnsi="宋体" w:hint="eastAsia"/>
@@ -7822,27 +7585,7 @@
           <w:kern w:val="0"/>
           <w:lang w:bidi="ar"/>
         </w:rPr>
-        <w:t>将当前 SLAM 建</w:t>
-      </w:r>
-      <w:proofErr w:type="gramStart"/>
-      <w:r>
-        <w:rPr>
-          <w:rFonts w:ascii="宋体" w:hAnsi="宋体"/>
-          <w:color w:val="000000"/>
-          <w:kern w:val="0"/>
-          <w:lang w:bidi="ar"/>
-        </w:rPr>
-        <w:t>好的图</w:t>
-      </w:r>
-      <w:proofErr w:type="gramEnd"/>
-      <w:r>
-        <w:rPr>
-          <w:rFonts w:ascii="宋体" w:hAnsi="宋体"/>
-          <w:color w:val="000000"/>
-          <w:kern w:val="0"/>
-          <w:lang w:bidi="ar"/>
-        </w:rPr>
-        <w:t>保存。</w:t>
+        <w:t>将当前 SLAM 建好的图保存。</w:t>
       </w:r>
       <w:r>
         <w:rPr>
@@ -7987,27 +7730,7 @@
           <w:sz w:val="21"/>
           <w:szCs w:val="21"/>
         </w:rPr>
-        <w:t xml:space="preserve">-1 </w:t>
-      </w:r>
-      <w:proofErr w:type="gramStart"/>
-      <w:r>
-        <w:rPr>
-          <w:rFonts w:ascii="黑体" w:eastAsia="黑体" w:hAnsi="黑体" w:cs="黑体" w:hint="eastAsia"/>
-          <w:b/>
-          <w:sz w:val="21"/>
-          <w:szCs w:val="21"/>
-        </w:rPr>
-        <w:t>建图模块</w:t>
-      </w:r>
-      <w:proofErr w:type="gramEnd"/>
-      <w:r>
-        <w:rPr>
-          <w:rFonts w:ascii="黑体" w:eastAsia="黑体" w:hAnsi="黑体" w:cs="黑体" w:hint="eastAsia"/>
-          <w:b/>
-          <w:sz w:val="21"/>
-          <w:szCs w:val="21"/>
-        </w:rPr>
-        <w:t>类图</w:t>
+        <w:t>-1 建图模块类图</w:t>
       </w:r>
     </w:p>
     <w:p>
@@ -8040,7 +7763,6 @@
         <w:rPr>
           <w:noProof/>
         </w:rPr>
-        <w:lastRenderedPageBreak/>
         <w:drawing>
           <wp:inline distT="0" distB="0" distL="114300" distR="114300" wp14:anchorId="6576169B" wp14:editId="7E4E2D0B">
             <wp:extent cx="5276215" cy="4100830"/>
@@ -8114,27 +7836,7 @@
           <w:sz w:val="21"/>
           <w:szCs w:val="21"/>
         </w:rPr>
-        <w:t xml:space="preserve">-2 </w:t>
-      </w:r>
-      <w:proofErr w:type="gramStart"/>
-      <w:r>
-        <w:rPr>
-          <w:rFonts w:ascii="黑体" w:eastAsia="黑体" w:hAnsi="黑体" w:cs="黑体" w:hint="eastAsia"/>
-          <w:b/>
-          <w:sz w:val="21"/>
-          <w:szCs w:val="21"/>
-        </w:rPr>
-        <w:t>建图模块</w:t>
-      </w:r>
-      <w:proofErr w:type="gramEnd"/>
-      <w:r>
-        <w:rPr>
-          <w:rFonts w:ascii="黑体" w:eastAsia="黑体" w:hAnsi="黑体" w:cs="黑体" w:hint="eastAsia"/>
-          <w:b/>
-          <w:sz w:val="21"/>
-          <w:szCs w:val="21"/>
-        </w:rPr>
-        <w:t>时序</w:t>
+        <w:t>-2 建图模块时序</w:t>
       </w:r>
     </w:p>
     <w:p>
@@ -8147,19 +7849,11 @@
         </w:rPr>
         <w:t>Web</w:t>
       </w:r>
-      <w:proofErr w:type="gramStart"/>
-      <w:r>
-        <w:rPr>
-          <w:rFonts w:hint="eastAsia"/>
-        </w:rPr>
-        <w:t>端用户</w:t>
-      </w:r>
-      <w:proofErr w:type="gramEnd"/>
-      <w:r>
-        <w:rPr>
-          <w:rFonts w:hint="eastAsia"/>
-        </w:rPr>
-        <w:t>界面设计</w:t>
+      <w:r>
+        <w:rPr>
+          <w:rFonts w:hint="eastAsia"/>
+        </w:rPr>
+        <w:t>端用户界面设计</w:t>
       </w:r>
     </w:p>
     <w:p>
@@ -8175,7 +7869,6 @@
         </w:rPr>
         <w:t>Web</w:t>
       </w:r>
-      <w:proofErr w:type="gramStart"/>
       <w:r>
         <w:rPr>
           <w:rFonts w:ascii="宋体" w:hAnsi="宋体" w:hint="eastAsia"/>
@@ -8186,14 +7879,7 @@
         <w:rPr>
           <w:rFonts w:ascii="宋体" w:hAnsi="宋体" w:hint="eastAsia"/>
         </w:rPr>
-        <w:t>主要</w:t>
-      </w:r>
-      <w:proofErr w:type="gramEnd"/>
-      <w:r>
-        <w:rPr>
-          <w:rFonts w:ascii="宋体" w:hAnsi="宋体" w:hint="eastAsia"/>
-        </w:rPr>
-        <w:t>完成界面的初步设计，具体的细节完善将在以后的工作中完成。</w:t>
+        <w:t>主要完成界面的初步设计，具体的细节完善将在以后的工作中完成。</w:t>
       </w:r>
       <w:r>
         <w:rPr>
@@ -8283,7 +7969,6 @@
         <w:rPr>
           <w:noProof/>
         </w:rPr>
-        <w:lastRenderedPageBreak/>
         <w:drawing>
           <wp:inline distT="0" distB="0" distL="0" distR="0" wp14:anchorId="5FF86945" wp14:editId="7736E66A">
             <wp:extent cx="5278120" cy="2717165"/>
@@ -8535,7 +8220,6 @@
         <w:rPr>
           <w:rFonts w:hint="eastAsia"/>
         </w:rPr>
-        <w:lastRenderedPageBreak/>
         <w:t>机器人管理界面</w:t>
       </w:r>
     </w:p>
@@ -8657,27 +8341,13 @@
         <w:rPr>
           <w:rFonts w:hint="eastAsia"/>
         </w:rPr>
-        <w:t>移动</w:t>
-      </w:r>
-      <w:proofErr w:type="gramStart"/>
-      <w:r>
-        <w:rPr>
-          <w:rFonts w:hint="eastAsia"/>
-        </w:rPr>
-        <w:t>端</w:t>
-      </w:r>
-      <w:r>
-        <w:rPr>
-          <w:rFonts w:hint="eastAsia"/>
-        </w:rPr>
-        <w:t>用户</w:t>
-      </w:r>
-      <w:proofErr w:type="gramEnd"/>
-      <w:r>
-        <w:rPr>
-          <w:rFonts w:hint="eastAsia"/>
-        </w:rPr>
-        <w:t>界面设计</w:t>
+        <w:t>移动端</w:t>
+      </w:r>
+      <w:r>
+        <w:rPr>
+          <w:rFonts w:hint="eastAsia"/>
+        </w:rPr>
+        <w:t>用户界面设计</w:t>
       </w:r>
     </w:p>
     <w:p>
@@ -8691,27 +8361,13 @@
         <w:rPr>
           <w:rFonts w:ascii="宋体" w:hAnsi="宋体" w:hint="eastAsia"/>
         </w:rPr>
-        <w:t>Android</w:t>
-      </w:r>
-      <w:proofErr w:type="gramStart"/>
-      <w:r>
-        <w:rPr>
-          <w:rFonts w:ascii="宋体" w:hAnsi="宋体" w:hint="eastAsia"/>
-        </w:rPr>
-        <w:t>端</w:t>
-      </w:r>
-      <w:r>
-        <w:rPr>
-          <w:rFonts w:ascii="宋体" w:hAnsi="宋体" w:hint="eastAsia"/>
-        </w:rPr>
-        <w:t>主要</w:t>
-      </w:r>
-      <w:proofErr w:type="gramEnd"/>
-      <w:r>
-        <w:rPr>
-          <w:rFonts w:ascii="宋体" w:hAnsi="宋体" w:hint="eastAsia"/>
-        </w:rPr>
-        <w:t>完成界面的初步设计，能够实现指令的简单判断</w:t>
+        <w:t>Android端</w:t>
+      </w:r>
+      <w:r>
+        <w:rPr>
+          <w:rFonts w:ascii="宋体" w:hAnsi="宋体" w:hint="eastAsia"/>
+        </w:rPr>
+        <w:t>主要完成界面的初步设计，能够实现指令的简单判断</w:t>
       </w:r>
       <w:r>
         <w:rPr>
@@ -8752,7 +8408,6 @@
         <w:rPr>
           <w:noProof/>
         </w:rPr>
-        <w:lastRenderedPageBreak/>
         <w:drawing>
           <wp:inline distT="0" distB="0" distL="0" distR="0" wp14:anchorId="52DA6EB3" wp14:editId="47C7BFE4">
             <wp:extent cx="2193064" cy="3901440"/>
@@ -8954,7 +8609,6 @@
         <w:rPr>
           <w:noProof/>
         </w:rPr>
-        <w:lastRenderedPageBreak/>
         <w:drawing>
           <wp:inline distT="0" distB="0" distL="0" distR="0" wp14:anchorId="419630A3" wp14:editId="04EC067C">
             <wp:extent cx="2286000" cy="4062984"/>
@@ -9237,7 +8891,6 @@
           <w:sz w:val="24"/>
           <w:szCs w:val="24"/>
         </w:rPr>
-        <w:lastRenderedPageBreak/>
         <w:drawing>
           <wp:inline distT="0" distB="0" distL="0" distR="0" wp14:anchorId="2E999B9E" wp14:editId="2EC8E723">
             <wp:extent cx="2313418" cy="4114800"/>
@@ -9390,25 +9043,7 @@
           <w:sz w:val="24"/>
           <w:szCs w:val="24"/>
         </w:rPr>
-        <w:t>速度选择</w:t>
-      </w:r>
-      <w:proofErr w:type="gramStart"/>
-      <w:r>
-        <w:rPr>
-          <w:rFonts w:ascii="宋体" w:hAnsi="宋体" w:hint="eastAsia"/>
-          <w:sz w:val="24"/>
-          <w:szCs w:val="24"/>
-        </w:rPr>
-        <w:t>滑杆</w:t>
-      </w:r>
-      <w:proofErr w:type="gramEnd"/>
-      <w:r>
-        <w:rPr>
-          <w:rFonts w:ascii="宋体" w:hAnsi="宋体" w:hint="eastAsia"/>
-          <w:sz w:val="24"/>
-          <w:szCs w:val="24"/>
-        </w:rPr>
-        <w:t>，和</w:t>
+        <w:t>速度选择滑杆，和</w:t>
       </w:r>
       <w:r>
         <w:rPr>
@@ -9462,7 +9097,6 @@
           <w:sz w:val="24"/>
           <w:szCs w:val="24"/>
         </w:rPr>
-        <w:lastRenderedPageBreak/>
         <w:drawing>
           <wp:inline distT="0" distB="0" distL="0" distR="0" wp14:anchorId="0D058308" wp14:editId="27808D1E">
             <wp:extent cx="2560542" cy="4663844"/>
@@ -9662,7 +9296,6 @@
           <w:noProof/>
           <w:sz w:val="22"/>
         </w:rPr>
-        <w:lastRenderedPageBreak/>
         <w:drawing>
           <wp:inline distT="0" distB="0" distL="0" distR="0" wp14:anchorId="4BB989C7" wp14:editId="39C63645">
             <wp:extent cx="2255520" cy="4011818"/>
@@ -9848,7 +9481,6 @@
         <w:rPr>
           <w:rFonts w:hint="eastAsia"/>
         </w:rPr>
-        <w:lastRenderedPageBreak/>
         <w:t>运行与</w:t>
       </w:r>
       <w:r>
@@ -10681,16 +10313,8 @@
               <w:rPr>
                 <w:rFonts w:hint="eastAsia"/>
               </w:rPr>
-              <w:t>安卓</w:t>
-            </w:r>
-            <w:proofErr w:type="gramStart"/>
-            <w:r>
-              <w:rPr>
-                <w:rFonts w:hint="eastAsia"/>
-              </w:rPr>
-              <w:t>端控制</w:t>
-            </w:r>
-            <w:proofErr w:type="gramEnd"/>
+              <w:t>安卓端控制</w:t>
+            </w:r>
             <w:r>
               <w:rPr>
                 <w:rFonts w:hint="eastAsia"/>
@@ -10717,7 +10341,6 @@
               <w:spacing w:beforeLines="50" w:before="156" w:line="240" w:lineRule="auto"/>
             </w:pPr>
             <w:r>
-              <w:lastRenderedPageBreak/>
               <w:t>Dreamweaver</w:t>
             </w:r>
             <w:r>
@@ -10975,14 +10598,7 @@
         <w:rPr>
           <w:rFonts w:hint="eastAsia"/>
         </w:rPr>
-        <w:t>文档中设计的避障功能，本设计主要采用了机器人自带的摄像头及</w:t>
-      </w:r>
-      <w:r>
-        <w:rPr>
-          <w:rFonts w:hint="eastAsia"/>
-        </w:rPr>
-        <w:lastRenderedPageBreak/>
-        <w:t>激光雷达进行避障。当机器人的激光雷达检测到前方有障碍物时会停止，然后调用规划算法，生成新的路径以规避障碍并前往目标地点。</w:t>
+        <w:t>文档中设计的避障功能，本设计主要采用了机器人自带的摄像头及激光雷达进行避障。当机器人的激光雷达检测到前方有障碍物时会停止，然后调用规划算法，生成新的路径以规避障碍并前往目标地点。</w:t>
       </w:r>
     </w:p>
     <w:p>
@@ -11147,21 +10763,7 @@
         <w:rPr>
           <w:rFonts w:hint="eastAsia"/>
         </w:rPr>
-        <w:t>要做到多端的同步，安卓端和网页</w:t>
-      </w:r>
-      <w:proofErr w:type="gramStart"/>
-      <w:r>
-        <w:rPr>
-          <w:rFonts w:hint="eastAsia"/>
-        </w:rPr>
-        <w:t>端实现</w:t>
-      </w:r>
-      <w:proofErr w:type="gramEnd"/>
-      <w:r>
-        <w:rPr>
-          <w:rFonts w:hint="eastAsia"/>
-        </w:rPr>
-        <w:t>功能应该大致相同。</w:t>
+        <w:t>要做到多端的同步，安卓端和网页端实现功能应该大致相同。</w:t>
       </w:r>
     </w:p>
     <w:p>
@@ -11234,7 +10836,6 @@
         <w:rPr>
           <w:rFonts w:hint="eastAsia"/>
         </w:rPr>
-        <w:lastRenderedPageBreak/>
         <w:t>管理员后台界面</w:t>
       </w:r>
     </w:p>
@@ -11243,21 +10844,7 @@
         <w:rPr>
           <w:rFonts w:hint="eastAsia"/>
         </w:rPr>
-        <w:t>管理员密码输入框、账号输入框和密码输入</w:t>
-      </w:r>
-      <w:proofErr w:type="gramStart"/>
-      <w:r>
-        <w:rPr>
-          <w:rFonts w:hint="eastAsia"/>
-        </w:rPr>
-        <w:t>框以及</w:t>
-      </w:r>
-      <w:proofErr w:type="gramEnd"/>
-      <w:r>
-        <w:rPr>
-          <w:rFonts w:hint="eastAsia"/>
-        </w:rPr>
-        <w:t>确认密码输入框，确认按钮，用户权限增加、减少按钮。</w:t>
+        <w:t>管理员密码输入框、账号输入框和密码输入框以及确认密码输入框，确认按钮，用户权限增加、减少按钮。</w:t>
       </w:r>
     </w:p>
     <w:p>

</xml_diff>